<commit_message>
Video and README update
Video can be re-done if it isn't satisfactory.
</commit_message>
<xml_diff>
--- a/README.docx
+++ b/README.docx
@@ -21,25 +21,7 @@
           <w:sz w:val="24"/>
           <w:szCs w:val="24"/>
         </w:rPr>
-        <w:t xml:space="preserve">How to run and how to use the "The Nerds </w:t>
-      </w:r>
-      <w:proofErr w:type="spellStart"/>
-      <w:r>
-        <w:rPr>
-          <w:rFonts w:ascii="Courier New" w:hAnsi="Courier New" w:cs="Courier New"/>
-          <w:sz w:val="24"/>
-          <w:szCs w:val="24"/>
-        </w:rPr>
-        <w:t>Jumbline</w:t>
-      </w:r>
-      <w:proofErr w:type="spellEnd"/>
-      <w:r>
-        <w:rPr>
-          <w:rFonts w:ascii="Courier New" w:hAnsi="Courier New" w:cs="Courier New"/>
-          <w:sz w:val="24"/>
-          <w:szCs w:val="24"/>
-        </w:rPr>
-        <w:t>"</w:t>
+        <w:t>How to run and how to use the "The Nerds Jumbline"</w:t>
       </w:r>
     </w:p>
     <w:p>
@@ -154,43 +136,7 @@
           <w:sz w:val="24"/>
           <w:szCs w:val="24"/>
         </w:rPr>
-        <w:t xml:space="preserve">2) Wait until the program finishes loading and press </w:t>
-      </w:r>
-      <w:proofErr w:type="spellStart"/>
-      <w:r>
-        <w:rPr>
-          <w:rFonts w:ascii="Courier New" w:hAnsi="Courier New" w:cs="Courier New"/>
-          <w:sz w:val="24"/>
-          <w:szCs w:val="24"/>
-        </w:rPr>
-        <w:t>ctrl+O</w:t>
-      </w:r>
-      <w:proofErr w:type="spellEnd"/>
-      <w:r>
-        <w:rPr>
-          <w:rFonts w:ascii="Courier New" w:hAnsi="Courier New" w:cs="Courier New"/>
-          <w:sz w:val="24"/>
-          <w:szCs w:val="24"/>
-        </w:rPr>
-        <w:t xml:space="preserve"> to open a new window containing the files of the "</w:t>
-      </w:r>
-      <w:proofErr w:type="spellStart"/>
-      <w:r>
-        <w:rPr>
-          <w:rFonts w:ascii="Courier New" w:hAnsi="Courier New" w:cs="Courier New"/>
-          <w:sz w:val="24"/>
-          <w:szCs w:val="24"/>
-        </w:rPr>
-        <w:t>TheNerdsJumbLine</w:t>
-      </w:r>
-      <w:proofErr w:type="spellEnd"/>
-      <w:r>
-        <w:rPr>
-          <w:rFonts w:ascii="Courier New" w:hAnsi="Courier New" w:cs="Courier New"/>
-          <w:sz w:val="24"/>
-          <w:szCs w:val="24"/>
-        </w:rPr>
-        <w:t>" folder.</w:t>
+        <w:t>2) Wait until the program finishes loading and press ctrl+O to open a new window containing the files of the "TheNerdsJumbLine" folder.</w:t>
       </w:r>
     </w:p>
     <w:p>
@@ -370,36 +316,8 @@
           <w:sz w:val="24"/>
           <w:szCs w:val="24"/>
         </w:rPr>
-        <w:t xml:space="preserve">7) You should see a window at the bottom of the screen with the greeting, "Welcome to The Nerds </w:t>
-      </w:r>
-      <w:proofErr w:type="spellStart"/>
-      <w:r>
-        <w:rPr>
-          <w:rFonts w:ascii="Courier New" w:hAnsi="Courier New" w:cs="Courier New"/>
-          <w:sz w:val="24"/>
-          <w:szCs w:val="24"/>
-        </w:rPr>
-        <w:t>Jumbline</w:t>
-      </w:r>
-      <w:proofErr w:type="spellEnd"/>
-      <w:r>
-        <w:rPr>
-          <w:rFonts w:ascii="Courier New" w:hAnsi="Courier New" w:cs="Courier New"/>
-          <w:sz w:val="24"/>
-          <w:szCs w:val="24"/>
-        </w:rPr>
-        <w:t>!</w:t>
-      </w:r>
-      <w:proofErr w:type="gramStart"/>
-      <w:r>
-        <w:rPr>
-          <w:rFonts w:ascii="Courier New" w:hAnsi="Courier New" w:cs="Courier New"/>
-          <w:sz w:val="24"/>
-          <w:szCs w:val="24"/>
-        </w:rPr>
-        <w:t>".</w:t>
-      </w:r>
-      <w:proofErr w:type="gramEnd"/>
+        <w:t>7) You should see a window at the bottom of the screen with the greeting, "Welcome to The Nerds Jumbline!".</w:t>
+      </w:r>
     </w:p>
     <w:p>
       <w:pPr>
@@ -577,25 +495,371 @@
           <w:sz w:val="24"/>
           <w:szCs w:val="24"/>
         </w:rPr>
-        <w:t xml:space="preserve">Use the keyboard to type in the appropriate characters in the window at the bottom of the screen. Press enter when you're done. Use the mouse to scroll the window up or down to view </w:t>
-      </w:r>
-      <w:proofErr w:type="gramStart"/>
-      <w:r>
-        <w:rPr>
-          <w:rFonts w:ascii="Courier New" w:hAnsi="Courier New" w:cs="Courier New"/>
-          <w:sz w:val="24"/>
-          <w:szCs w:val="24"/>
-        </w:rPr>
-        <w:t>your</w:t>
-      </w:r>
-      <w:proofErr w:type="gramEnd"/>
-      <w:r>
-        <w:rPr>
-          <w:rFonts w:ascii="Courier New" w:hAnsi="Courier New" w:cs="Courier New"/>
-          <w:sz w:val="24"/>
-          <w:szCs w:val="24"/>
-        </w:rPr>
-        <w:t xml:space="preserve"> score, certain game instructions, and a history of everythin</w:t>
+        <w:t>Use the keyboard to type in the appropriate characters in the window at the bottom of the screen. Press enter when you're done. Use the mouse to scroll the window up or down to view your score, certain game instructions, and a history of everything you've done so far in the game.</w:t>
+      </w:r>
+      <w:r>
+        <w:rPr>
+          <w:rFonts w:ascii="Courier New" w:hAnsi="Courier New" w:cs="Courier New"/>
+          <w:sz w:val="24"/>
+          <w:szCs w:val="24"/>
+        </w:rPr>
+        <w:t xml:space="preserve"> You can also increase the size of the window by locating 2 small arrows pointing up and down near the tabs of the window at the bottom of the screen and pressing the arrow pointing up.</w:t>
+      </w:r>
+    </w:p>
+    <w:p>
+      <w:pPr>
+        <w:widowControl w:val="0"/>
+        <w:autoSpaceDE w:val="0"/>
+        <w:autoSpaceDN w:val="0"/>
+        <w:adjustRightInd w:val="0"/>
+        <w:spacing w:after="0" w:line="240" w:lineRule="auto"/>
+        <w:rPr>
+          <w:rFonts w:ascii="Courier New" w:hAnsi="Courier New" w:cs="Courier New"/>
+          <w:sz w:val="24"/>
+          <w:szCs w:val="24"/>
+        </w:rPr>
+      </w:pPr>
+    </w:p>
+    <w:p>
+      <w:pPr>
+        <w:widowControl w:val="0"/>
+        <w:autoSpaceDE w:val="0"/>
+        <w:autoSpaceDN w:val="0"/>
+        <w:adjustRightInd w:val="0"/>
+        <w:spacing w:after="0" w:line="240" w:lineRule="auto"/>
+        <w:rPr>
+          <w:rFonts w:ascii="Courier New" w:hAnsi="Courier New" w:cs="Courier New"/>
+          <w:sz w:val="24"/>
+          <w:szCs w:val="24"/>
+        </w:rPr>
+      </w:pPr>
+    </w:p>
+    <w:p>
+      <w:pPr>
+        <w:widowControl w:val="0"/>
+        <w:autoSpaceDE w:val="0"/>
+        <w:autoSpaceDN w:val="0"/>
+        <w:adjustRightInd w:val="0"/>
+        <w:spacing w:after="0" w:line="240" w:lineRule="auto"/>
+        <w:rPr>
+          <w:rFonts w:ascii="Courier New" w:hAnsi="Courier New" w:cs="Courier New"/>
+          <w:sz w:val="24"/>
+          <w:szCs w:val="24"/>
+        </w:rPr>
+      </w:pPr>
+    </w:p>
+    <w:p>
+      <w:pPr>
+        <w:widowControl w:val="0"/>
+        <w:autoSpaceDE w:val="0"/>
+        <w:autoSpaceDN w:val="0"/>
+        <w:adjustRightInd w:val="0"/>
+        <w:spacing w:after="0" w:line="240" w:lineRule="auto"/>
+        <w:rPr>
+          <w:rFonts w:ascii="Courier New" w:hAnsi="Courier New" w:cs="Courier New"/>
+          <w:sz w:val="24"/>
+          <w:szCs w:val="24"/>
+        </w:rPr>
+      </w:pPr>
+      <w:r>
+        <w:rPr>
+          <w:rFonts w:ascii="Courier New" w:hAnsi="Courier New" w:cs="Courier New"/>
+          <w:b/>
+          <w:bCs/>
+          <w:sz w:val="24"/>
+          <w:szCs w:val="24"/>
+        </w:rPr>
+        <w:lastRenderedPageBreak/>
+        <w:t xml:space="preserve">How to play: </w:t>
+      </w:r>
+    </w:p>
+    <w:p>
+      <w:pPr>
+        <w:widowControl w:val="0"/>
+        <w:autoSpaceDE w:val="0"/>
+        <w:autoSpaceDN w:val="0"/>
+        <w:adjustRightInd w:val="0"/>
+        <w:spacing w:after="0" w:line="240" w:lineRule="auto"/>
+        <w:rPr>
+          <w:rFonts w:ascii="Courier New" w:hAnsi="Courier New" w:cs="Courier New"/>
+          <w:sz w:val="24"/>
+          <w:szCs w:val="24"/>
+        </w:rPr>
+      </w:pPr>
+    </w:p>
+    <w:p>
+      <w:pPr>
+        <w:widowControl w:val="0"/>
+        <w:autoSpaceDE w:val="0"/>
+        <w:autoSpaceDN w:val="0"/>
+        <w:adjustRightInd w:val="0"/>
+        <w:spacing w:after="0" w:line="240" w:lineRule="auto"/>
+        <w:rPr>
+          <w:rFonts w:ascii="Courier New" w:hAnsi="Courier New" w:cs="Courier New"/>
+          <w:sz w:val="24"/>
+          <w:szCs w:val="24"/>
+        </w:rPr>
+      </w:pPr>
+      <w:r>
+        <w:rPr>
+          <w:rFonts w:ascii="Courier New" w:hAnsi="Courier New" w:cs="Courier New"/>
+          <w:sz w:val="24"/>
+          <w:szCs w:val="24"/>
+        </w:rPr>
+        <w:t xml:space="preserve">1) Begin the game by deciding between the numbers 5, 6, or 7, to determine how many random characters you want to be given to create your words. </w:t>
+      </w:r>
+    </w:p>
+    <w:p>
+      <w:pPr>
+        <w:widowControl w:val="0"/>
+        <w:autoSpaceDE w:val="0"/>
+        <w:autoSpaceDN w:val="0"/>
+        <w:adjustRightInd w:val="0"/>
+        <w:spacing w:after="0" w:line="240" w:lineRule="auto"/>
+        <w:rPr>
+          <w:rFonts w:ascii="Courier New" w:hAnsi="Courier New" w:cs="Courier New"/>
+          <w:sz w:val="24"/>
+          <w:szCs w:val="24"/>
+        </w:rPr>
+      </w:pPr>
+    </w:p>
+    <w:p>
+      <w:pPr>
+        <w:widowControl w:val="0"/>
+        <w:autoSpaceDE w:val="0"/>
+        <w:autoSpaceDN w:val="0"/>
+        <w:adjustRightInd w:val="0"/>
+        <w:spacing w:after="0" w:line="240" w:lineRule="auto"/>
+        <w:rPr>
+          <w:rFonts w:ascii="Courier New" w:hAnsi="Courier New" w:cs="Courier New"/>
+          <w:sz w:val="24"/>
+          <w:szCs w:val="24"/>
+        </w:rPr>
+      </w:pPr>
+      <w:r>
+        <w:rPr>
+          <w:rFonts w:ascii="Courier New" w:hAnsi="Courier New" w:cs="Courier New"/>
+          <w:sz w:val="24"/>
+          <w:szCs w:val="24"/>
+        </w:rPr>
+        <w:t>2) Once the game provides you with a set of letters, you may either enter:</w:t>
+      </w:r>
+    </w:p>
+    <w:p>
+      <w:pPr>
+        <w:widowControl w:val="0"/>
+        <w:autoSpaceDE w:val="0"/>
+        <w:autoSpaceDN w:val="0"/>
+        <w:adjustRightInd w:val="0"/>
+        <w:spacing w:after="0" w:line="240" w:lineRule="auto"/>
+        <w:rPr>
+          <w:rFonts w:ascii="Courier New" w:hAnsi="Courier New" w:cs="Courier New"/>
+          <w:sz w:val="24"/>
+          <w:szCs w:val="24"/>
+        </w:rPr>
+      </w:pPr>
+      <w:r>
+        <w:rPr>
+          <w:rFonts w:ascii="Courier New" w:hAnsi="Courier New" w:cs="Courier New"/>
+          <w:sz w:val="24"/>
+          <w:szCs w:val="24"/>
+        </w:rPr>
+        <w:t>"1" to rearrange the letters</w:t>
+      </w:r>
+    </w:p>
+    <w:p>
+      <w:pPr>
+        <w:widowControl w:val="0"/>
+        <w:autoSpaceDE w:val="0"/>
+        <w:autoSpaceDN w:val="0"/>
+        <w:adjustRightInd w:val="0"/>
+        <w:spacing w:after="0" w:line="240" w:lineRule="auto"/>
+        <w:rPr>
+          <w:rFonts w:ascii="Courier New" w:hAnsi="Courier New" w:cs="Courier New"/>
+          <w:sz w:val="24"/>
+          <w:szCs w:val="24"/>
+        </w:rPr>
+      </w:pPr>
+      <w:r>
+        <w:rPr>
+          <w:rFonts w:ascii="Courier New" w:hAnsi="Courier New" w:cs="Courier New"/>
+          <w:sz w:val="24"/>
+          <w:szCs w:val="24"/>
+        </w:rPr>
+        <w:t>"2" to finish guessing</w:t>
+      </w:r>
+    </w:p>
+    <w:p>
+      <w:pPr>
+        <w:widowControl w:val="0"/>
+        <w:autoSpaceDE w:val="0"/>
+        <w:autoSpaceDN w:val="0"/>
+        <w:adjustRightInd w:val="0"/>
+        <w:spacing w:after="0" w:line="240" w:lineRule="auto"/>
+        <w:rPr>
+          <w:rFonts w:ascii="Courier New" w:hAnsi="Courier New" w:cs="Courier New"/>
+          <w:sz w:val="24"/>
+          <w:szCs w:val="24"/>
+        </w:rPr>
+      </w:pPr>
+      <w:r>
+        <w:rPr>
+          <w:rFonts w:ascii="Courier New" w:hAnsi="Courier New" w:cs="Courier New"/>
+          <w:sz w:val="24"/>
+          <w:szCs w:val="24"/>
+        </w:rPr>
+        <w:t xml:space="preserve">A word you think you can make using the set of given letters. </w:t>
+      </w:r>
+    </w:p>
+    <w:p>
+      <w:pPr>
+        <w:widowControl w:val="0"/>
+        <w:autoSpaceDE w:val="0"/>
+        <w:autoSpaceDN w:val="0"/>
+        <w:adjustRightInd w:val="0"/>
+        <w:spacing w:after="0" w:line="240" w:lineRule="auto"/>
+        <w:rPr>
+          <w:rFonts w:ascii="Courier New" w:hAnsi="Courier New" w:cs="Courier New"/>
+          <w:sz w:val="24"/>
+          <w:szCs w:val="24"/>
+        </w:rPr>
+      </w:pPr>
+    </w:p>
+    <w:p>
+      <w:pPr>
+        <w:widowControl w:val="0"/>
+        <w:autoSpaceDE w:val="0"/>
+        <w:autoSpaceDN w:val="0"/>
+        <w:adjustRightInd w:val="0"/>
+        <w:spacing w:after="0" w:line="240" w:lineRule="auto"/>
+        <w:rPr>
+          <w:rFonts w:ascii="Courier New" w:hAnsi="Courier New" w:cs="Courier New"/>
+          <w:sz w:val="24"/>
+          <w:szCs w:val="24"/>
+        </w:rPr>
+      </w:pPr>
+      <w:r>
+        <w:rPr>
+          <w:rFonts w:ascii="Courier New" w:hAnsi="Courier New" w:cs="Courier New"/>
+          <w:sz w:val="24"/>
+          <w:szCs w:val="24"/>
+        </w:rPr>
+        <w:t>3) If you enter a valid word, you gain 1 point per character from the valid word. If the word you enter is invalid, you get no points.</w:t>
+      </w:r>
+    </w:p>
+    <w:p>
+      <w:pPr>
+        <w:widowControl w:val="0"/>
+        <w:autoSpaceDE w:val="0"/>
+        <w:autoSpaceDN w:val="0"/>
+        <w:adjustRightInd w:val="0"/>
+        <w:spacing w:after="0" w:line="240" w:lineRule="auto"/>
+        <w:rPr>
+          <w:rFonts w:ascii="Courier New" w:hAnsi="Courier New" w:cs="Courier New"/>
+          <w:sz w:val="24"/>
+          <w:szCs w:val="24"/>
+        </w:rPr>
+      </w:pPr>
+    </w:p>
+    <w:p>
+      <w:pPr>
+        <w:widowControl w:val="0"/>
+        <w:autoSpaceDE w:val="0"/>
+        <w:autoSpaceDN w:val="0"/>
+        <w:adjustRightInd w:val="0"/>
+        <w:spacing w:after="0" w:line="240" w:lineRule="auto"/>
+        <w:rPr>
+          <w:rFonts w:ascii="Courier New" w:hAnsi="Courier New" w:cs="Courier New"/>
+          <w:sz w:val="24"/>
+          <w:szCs w:val="24"/>
+        </w:rPr>
+      </w:pPr>
+      <w:r>
+        <w:rPr>
+          <w:rFonts w:ascii="Courier New" w:hAnsi="Courier New" w:cs="Courier New"/>
+          <w:sz w:val="24"/>
+          <w:szCs w:val="24"/>
+        </w:rPr>
+        <w:t xml:space="preserve">4) Enter "2" when you're done guessing to be given </w:t>
+      </w:r>
+      <w:r>
+        <w:rPr>
+          <w:rFonts w:ascii="Courier New" w:hAnsi="Courier New" w:cs="Courier New"/>
+          <w:sz w:val="24"/>
+          <w:szCs w:val="24"/>
+        </w:rPr>
+        <w:t>the results of your performance and to finish the game.</w:t>
+      </w:r>
+    </w:p>
+    <w:p>
+      <w:pPr>
+        <w:widowControl w:val="0"/>
+        <w:autoSpaceDE w:val="0"/>
+        <w:autoSpaceDN w:val="0"/>
+        <w:adjustRightInd w:val="0"/>
+        <w:spacing w:after="0" w:line="240" w:lineRule="auto"/>
+        <w:rPr>
+          <w:rFonts w:ascii="Courier New" w:hAnsi="Courier New" w:cs="Courier New"/>
+          <w:sz w:val="24"/>
+          <w:szCs w:val="24"/>
+        </w:rPr>
+      </w:pPr>
+    </w:p>
+    <w:p>
+      <w:pPr>
+        <w:widowControl w:val="0"/>
+        <w:autoSpaceDE w:val="0"/>
+        <w:autoSpaceDN w:val="0"/>
+        <w:adjustRightInd w:val="0"/>
+        <w:spacing w:after="0" w:line="240" w:lineRule="auto"/>
+        <w:rPr>
+          <w:rFonts w:ascii="Courier New" w:hAnsi="Courier New" w:cs="Courier New"/>
+          <w:sz w:val="24"/>
+          <w:szCs w:val="24"/>
+        </w:rPr>
+      </w:pPr>
+      <w:r>
+        <w:rPr>
+          <w:rFonts w:ascii="Courier New" w:hAnsi="Courier New" w:cs="Courier New"/>
+          <w:b/>
+          <w:bCs/>
+          <w:sz w:val="24"/>
+          <w:szCs w:val="24"/>
+        </w:rPr>
+        <w:t xml:space="preserve">How to quit: </w:t>
+      </w:r>
+      <w:r>
+        <w:rPr>
+          <w:rFonts w:ascii="Courier New" w:hAnsi="Courier New" w:cs="Courier New"/>
+          <w:bCs/>
+          <w:sz w:val="24"/>
+          <w:szCs w:val="24"/>
+        </w:rPr>
+        <w:t xml:space="preserve">If the game is still running, </w:t>
+      </w:r>
+      <w:r>
+        <w:rPr>
+          <w:rFonts w:ascii="Courier New" w:hAnsi="Courier New" w:cs="Courier New"/>
+          <w:sz w:val="24"/>
+          <w:szCs w:val="24"/>
+        </w:rPr>
+        <w:t>l</w:t>
+      </w:r>
+      <w:r>
+        <w:rPr>
+          <w:rFonts w:ascii="Courier New" w:hAnsi="Courier New" w:cs="Courier New"/>
+          <w:sz w:val="24"/>
+          <w:szCs w:val="24"/>
+        </w:rPr>
+        <w:t>ook for a symbol of a white square inside a green circle found near the top of the screen to the right of where you previously found the wrench and screwdriver symbol.</w:t>
+      </w:r>
+      <w:r>
+        <w:rPr>
+          <w:rFonts w:ascii="Courier New" w:hAnsi="Courier New" w:cs="Courier New"/>
+          <w:sz w:val="24"/>
+          <w:szCs w:val="24"/>
+        </w:rPr>
+        <w:t xml:space="preserve"> Click the symbol to end the game. Another option is to simply enter “2” to indicate that you’re done guessing to the program. After ending the game,</w:t>
       </w:r>
       <w:bookmarkStart w:id="0" w:name="_GoBack"/>
       <w:bookmarkEnd w:id="0"/>
@@ -605,342 +869,7 @@
           <w:sz w:val="24"/>
           <w:szCs w:val="24"/>
         </w:rPr>
-        <w:t>g you've done so far in the game.</w:t>
-      </w:r>
-    </w:p>
-    <w:p>
-      <w:pPr>
-        <w:widowControl w:val="0"/>
-        <w:autoSpaceDE w:val="0"/>
-        <w:autoSpaceDN w:val="0"/>
-        <w:adjustRightInd w:val="0"/>
-        <w:spacing w:after="0" w:line="240" w:lineRule="auto"/>
-        <w:rPr>
-          <w:rFonts w:ascii="Courier New" w:hAnsi="Courier New" w:cs="Courier New"/>
-          <w:sz w:val="24"/>
-          <w:szCs w:val="24"/>
-        </w:rPr>
-      </w:pPr>
-    </w:p>
-    <w:p>
-      <w:pPr>
-        <w:widowControl w:val="0"/>
-        <w:autoSpaceDE w:val="0"/>
-        <w:autoSpaceDN w:val="0"/>
-        <w:adjustRightInd w:val="0"/>
-        <w:spacing w:after="0" w:line="240" w:lineRule="auto"/>
-        <w:rPr>
-          <w:rFonts w:ascii="Courier New" w:hAnsi="Courier New" w:cs="Courier New"/>
-          <w:sz w:val="24"/>
-          <w:szCs w:val="24"/>
-        </w:rPr>
-      </w:pPr>
-      <w:r>
-        <w:rPr>
-          <w:rFonts w:ascii="Courier New" w:hAnsi="Courier New" w:cs="Courier New"/>
-          <w:b/>
-          <w:bCs/>
-          <w:sz w:val="24"/>
-          <w:szCs w:val="24"/>
-        </w:rPr>
-        <w:t xml:space="preserve">How to play: </w:t>
-      </w:r>
-    </w:p>
-    <w:p>
-      <w:pPr>
-        <w:widowControl w:val="0"/>
-        <w:autoSpaceDE w:val="0"/>
-        <w:autoSpaceDN w:val="0"/>
-        <w:adjustRightInd w:val="0"/>
-        <w:spacing w:after="0" w:line="240" w:lineRule="auto"/>
-        <w:rPr>
-          <w:rFonts w:ascii="Courier New" w:hAnsi="Courier New" w:cs="Courier New"/>
-          <w:sz w:val="24"/>
-          <w:szCs w:val="24"/>
-        </w:rPr>
-      </w:pPr>
-    </w:p>
-    <w:p>
-      <w:pPr>
-        <w:widowControl w:val="0"/>
-        <w:autoSpaceDE w:val="0"/>
-        <w:autoSpaceDN w:val="0"/>
-        <w:adjustRightInd w:val="0"/>
-        <w:spacing w:after="0" w:line="240" w:lineRule="auto"/>
-        <w:rPr>
-          <w:rFonts w:ascii="Courier New" w:hAnsi="Courier New" w:cs="Courier New"/>
-          <w:sz w:val="24"/>
-          <w:szCs w:val="24"/>
-        </w:rPr>
-      </w:pPr>
-      <w:r>
-        <w:rPr>
-          <w:rFonts w:ascii="Courier New" w:hAnsi="Courier New" w:cs="Courier New"/>
-          <w:sz w:val="24"/>
-          <w:szCs w:val="24"/>
-        </w:rPr>
-        <w:t xml:space="preserve">1) Begin the game by deciding between the numbers 5, 6, or 7, to determine how many random characters you want to be given to create your words. </w:t>
-      </w:r>
-    </w:p>
-    <w:p>
-      <w:pPr>
-        <w:widowControl w:val="0"/>
-        <w:autoSpaceDE w:val="0"/>
-        <w:autoSpaceDN w:val="0"/>
-        <w:adjustRightInd w:val="0"/>
-        <w:spacing w:after="0" w:line="240" w:lineRule="auto"/>
-        <w:rPr>
-          <w:rFonts w:ascii="Courier New" w:hAnsi="Courier New" w:cs="Courier New"/>
-          <w:sz w:val="24"/>
-          <w:szCs w:val="24"/>
-        </w:rPr>
-      </w:pPr>
-    </w:p>
-    <w:p>
-      <w:pPr>
-        <w:widowControl w:val="0"/>
-        <w:autoSpaceDE w:val="0"/>
-        <w:autoSpaceDN w:val="0"/>
-        <w:adjustRightInd w:val="0"/>
-        <w:spacing w:after="0" w:line="240" w:lineRule="auto"/>
-        <w:rPr>
-          <w:rFonts w:ascii="Courier New" w:hAnsi="Courier New" w:cs="Courier New"/>
-          <w:sz w:val="24"/>
-          <w:szCs w:val="24"/>
-        </w:rPr>
-      </w:pPr>
-      <w:r>
-        <w:rPr>
-          <w:rFonts w:ascii="Courier New" w:hAnsi="Courier New" w:cs="Courier New"/>
-          <w:sz w:val="24"/>
-          <w:szCs w:val="24"/>
-        </w:rPr>
-        <w:t>2) Once the game provides you with a set of letters, you may either enter:</w:t>
-      </w:r>
-    </w:p>
-    <w:p>
-      <w:pPr>
-        <w:widowControl w:val="0"/>
-        <w:autoSpaceDE w:val="0"/>
-        <w:autoSpaceDN w:val="0"/>
-        <w:adjustRightInd w:val="0"/>
-        <w:spacing w:after="0" w:line="240" w:lineRule="auto"/>
-        <w:rPr>
-          <w:rFonts w:ascii="Courier New" w:hAnsi="Courier New" w:cs="Courier New"/>
-          <w:sz w:val="24"/>
-          <w:szCs w:val="24"/>
-        </w:rPr>
-      </w:pPr>
-      <w:r>
-        <w:rPr>
-          <w:rFonts w:ascii="Courier New" w:hAnsi="Courier New" w:cs="Courier New"/>
-          <w:sz w:val="24"/>
-          <w:szCs w:val="24"/>
-        </w:rPr>
-        <w:t>"1" to rearrange the letters</w:t>
-      </w:r>
-    </w:p>
-    <w:p>
-      <w:pPr>
-        <w:widowControl w:val="0"/>
-        <w:autoSpaceDE w:val="0"/>
-        <w:autoSpaceDN w:val="0"/>
-        <w:adjustRightInd w:val="0"/>
-        <w:spacing w:after="0" w:line="240" w:lineRule="auto"/>
-        <w:rPr>
-          <w:rFonts w:ascii="Courier New" w:hAnsi="Courier New" w:cs="Courier New"/>
-          <w:sz w:val="24"/>
-          <w:szCs w:val="24"/>
-        </w:rPr>
-      </w:pPr>
-      <w:r>
-        <w:rPr>
-          <w:rFonts w:ascii="Courier New" w:hAnsi="Courier New" w:cs="Courier New"/>
-          <w:sz w:val="24"/>
-          <w:szCs w:val="24"/>
-        </w:rPr>
-        <w:t>"2" to finish guessing</w:t>
-      </w:r>
-    </w:p>
-    <w:p>
-      <w:pPr>
-        <w:widowControl w:val="0"/>
-        <w:autoSpaceDE w:val="0"/>
-        <w:autoSpaceDN w:val="0"/>
-        <w:adjustRightInd w:val="0"/>
-        <w:spacing w:after="0" w:line="240" w:lineRule="auto"/>
-        <w:rPr>
-          <w:rFonts w:ascii="Courier New" w:hAnsi="Courier New" w:cs="Courier New"/>
-          <w:sz w:val="24"/>
-          <w:szCs w:val="24"/>
-        </w:rPr>
-      </w:pPr>
-      <w:r>
-        <w:rPr>
-          <w:rFonts w:ascii="Courier New" w:hAnsi="Courier New" w:cs="Courier New"/>
-          <w:sz w:val="24"/>
-          <w:szCs w:val="24"/>
-        </w:rPr>
-        <w:t xml:space="preserve">A word you think you can make using the set of given letters. </w:t>
-      </w:r>
-    </w:p>
-    <w:p>
-      <w:pPr>
-        <w:widowControl w:val="0"/>
-        <w:autoSpaceDE w:val="0"/>
-        <w:autoSpaceDN w:val="0"/>
-        <w:adjustRightInd w:val="0"/>
-        <w:spacing w:after="0" w:line="240" w:lineRule="auto"/>
-        <w:rPr>
-          <w:rFonts w:ascii="Courier New" w:hAnsi="Courier New" w:cs="Courier New"/>
-          <w:sz w:val="24"/>
-          <w:szCs w:val="24"/>
-        </w:rPr>
-      </w:pPr>
-    </w:p>
-    <w:p>
-      <w:pPr>
-        <w:widowControl w:val="0"/>
-        <w:autoSpaceDE w:val="0"/>
-        <w:autoSpaceDN w:val="0"/>
-        <w:adjustRightInd w:val="0"/>
-        <w:spacing w:after="0" w:line="240" w:lineRule="auto"/>
-        <w:rPr>
-          <w:rFonts w:ascii="Courier New" w:hAnsi="Courier New" w:cs="Courier New"/>
-          <w:sz w:val="24"/>
-          <w:szCs w:val="24"/>
-        </w:rPr>
-      </w:pPr>
-      <w:r>
-        <w:rPr>
-          <w:rFonts w:ascii="Courier New" w:hAnsi="Courier New" w:cs="Courier New"/>
-          <w:sz w:val="24"/>
-          <w:szCs w:val="24"/>
-        </w:rPr>
-        <w:t>3) If you enter a valid word, you gain 1 point per character from the valid word. If the word you enter is invalid, you get no points.</w:t>
-      </w:r>
-    </w:p>
-    <w:p>
-      <w:pPr>
-        <w:widowControl w:val="0"/>
-        <w:autoSpaceDE w:val="0"/>
-        <w:autoSpaceDN w:val="0"/>
-        <w:adjustRightInd w:val="0"/>
-        <w:spacing w:after="0" w:line="240" w:lineRule="auto"/>
-        <w:rPr>
-          <w:rFonts w:ascii="Courier New" w:hAnsi="Courier New" w:cs="Courier New"/>
-          <w:sz w:val="24"/>
-          <w:szCs w:val="24"/>
-        </w:rPr>
-      </w:pPr>
-    </w:p>
-    <w:p>
-      <w:pPr>
-        <w:widowControl w:val="0"/>
-        <w:autoSpaceDE w:val="0"/>
-        <w:autoSpaceDN w:val="0"/>
-        <w:adjustRightInd w:val="0"/>
-        <w:spacing w:after="0" w:line="240" w:lineRule="auto"/>
-        <w:rPr>
-          <w:rFonts w:ascii="Courier New" w:hAnsi="Courier New" w:cs="Courier New"/>
-          <w:sz w:val="24"/>
-          <w:szCs w:val="24"/>
-        </w:rPr>
-      </w:pPr>
-      <w:r>
-        <w:rPr>
-          <w:rFonts w:ascii="Courier New" w:hAnsi="Courier New" w:cs="Courier New"/>
-          <w:sz w:val="24"/>
-          <w:szCs w:val="24"/>
-        </w:rPr>
-        <w:t xml:space="preserve">4) Enter "2" when you're done guessing to be given </w:t>
-      </w:r>
-      <w:r>
-        <w:rPr>
-          <w:rFonts w:ascii="Courier New" w:hAnsi="Courier New" w:cs="Courier New"/>
-          <w:sz w:val="24"/>
-          <w:szCs w:val="24"/>
-        </w:rPr>
-        <w:t>the results of your performance and to finish the game.</w:t>
-      </w:r>
-    </w:p>
-    <w:p>
-      <w:pPr>
-        <w:widowControl w:val="0"/>
-        <w:autoSpaceDE w:val="0"/>
-        <w:autoSpaceDN w:val="0"/>
-        <w:adjustRightInd w:val="0"/>
-        <w:spacing w:after="0" w:line="240" w:lineRule="auto"/>
-        <w:rPr>
-          <w:rFonts w:ascii="Courier New" w:hAnsi="Courier New" w:cs="Courier New"/>
-          <w:sz w:val="24"/>
-          <w:szCs w:val="24"/>
-        </w:rPr>
-      </w:pPr>
-    </w:p>
-    <w:p>
-      <w:pPr>
-        <w:widowControl w:val="0"/>
-        <w:autoSpaceDE w:val="0"/>
-        <w:autoSpaceDN w:val="0"/>
-        <w:adjustRightInd w:val="0"/>
-        <w:spacing w:after="0" w:line="240" w:lineRule="auto"/>
-        <w:rPr>
-          <w:rFonts w:ascii="Courier New" w:hAnsi="Courier New" w:cs="Courier New"/>
-          <w:sz w:val="24"/>
-          <w:szCs w:val="24"/>
-        </w:rPr>
-      </w:pPr>
-      <w:r>
-        <w:rPr>
-          <w:rFonts w:ascii="Courier New" w:hAnsi="Courier New" w:cs="Courier New"/>
-          <w:b/>
-          <w:bCs/>
-          <w:sz w:val="24"/>
-          <w:szCs w:val="24"/>
-        </w:rPr>
-        <w:t xml:space="preserve">How to quit: </w:t>
-      </w:r>
-      <w:r>
-        <w:rPr>
-          <w:rFonts w:ascii="Courier New" w:hAnsi="Courier New" w:cs="Courier New"/>
-          <w:bCs/>
-          <w:sz w:val="24"/>
-          <w:szCs w:val="24"/>
-        </w:rPr>
-        <w:t xml:space="preserve">If the game is still running, </w:t>
-      </w:r>
-      <w:r>
-        <w:rPr>
-          <w:rFonts w:ascii="Courier New" w:hAnsi="Courier New" w:cs="Courier New"/>
-          <w:sz w:val="24"/>
-          <w:szCs w:val="24"/>
-        </w:rPr>
-        <w:t>l</w:t>
-      </w:r>
-      <w:r>
-        <w:rPr>
-          <w:rFonts w:ascii="Courier New" w:hAnsi="Courier New" w:cs="Courier New"/>
-          <w:sz w:val="24"/>
-          <w:szCs w:val="24"/>
-        </w:rPr>
-        <w:t>ook for a symbol of a white square inside a green circle found near the top of the screen to the right of where you previously found the wrench and screwdriver symbol. Click the symbol</w:t>
-      </w:r>
-      <w:r>
-        <w:rPr>
-          <w:rFonts w:ascii="Courier New" w:hAnsi="Courier New" w:cs="Courier New"/>
-          <w:sz w:val="24"/>
-          <w:szCs w:val="24"/>
-        </w:rPr>
-        <w:t xml:space="preserve"> the symbol to end the game</w:t>
-      </w:r>
-      <w:r>
-        <w:rPr>
-          <w:rFonts w:ascii="Courier New" w:hAnsi="Courier New" w:cs="Courier New"/>
-          <w:sz w:val="24"/>
-          <w:szCs w:val="24"/>
-        </w:rPr>
-        <w:t xml:space="preserve"> and click the red X mark at the top right corner of the "Mars4_5" program to end the </w:t>
+        <w:t xml:space="preserve"> click the red X mark at the top right corner of the "Mars4_5" program to end the </w:t>
       </w:r>
       <w:r>
         <w:rPr>

</xml_diff>